<commit_message>
antallaksa to experience me portfolio
</commit_message>
<xml_diff>
--- a/files/Staff_Application_Form3-Final.docx
+++ b/files/Staff_Application_Form3-Final.docx
@@ -1404,6 +1404,12 @@
                 <w:sz w:val="22"/>
               </w:rPr>
             </w:pPr>
+            <w:r>
+              <w:rPr>
+                <w:sz w:val="22"/>
+              </w:rPr>
+              <w:t>2016-2020</w:t>
+            </w:r>
           </w:p>
         </w:tc>
         <w:tc>
@@ -1417,6 +1423,12 @@
                 <w:sz w:val="22"/>
               </w:rPr>
             </w:pPr>
+            <w:r>
+              <w:rPr>
+                <w:sz w:val="22"/>
+              </w:rPr>
+              <w:t>first-class honours</w:t>
+            </w:r>
           </w:p>
         </w:tc>
         <w:tc>
@@ -1433,6 +1445,20 @@
                 <w:sz w:val="22"/>
               </w:rPr>
             </w:pPr>
+            <w:r>
+              <w:rPr>
+                <w:sz w:val="22"/>
+              </w:rPr>
+              <w:t xml:space="preserve">Overall </w:t>
+            </w:r>
+            <w:bookmarkStart w:id="0" w:name="_GoBack"/>
+            <w:bookmarkEnd w:id="0"/>
+            <w:r>
+              <w:rPr>
+                <w:sz w:val="22"/>
+              </w:rPr>
+              <w:t>APM: 77.88%</w:t>
+            </w:r>
           </w:p>
         </w:tc>
       </w:tr>
@@ -3071,6 +3097,20 @@
               </w:rPr>
               <w:t>Salary</w:t>
             </w:r>
+            <w:r>
+              <w:rPr>
+                <w:b/>
+                <w:sz w:val="22"/>
+              </w:rPr>
+              <w:t xml:space="preserve">: </w:t>
+            </w:r>
+            <w:r>
+              <w:rPr>
+                <w:b/>
+                <w:sz w:val="22"/>
+              </w:rPr>
+              <w:t>€</w:t>
+            </w:r>
           </w:p>
         </w:tc>
       </w:tr>
@@ -3176,6 +3216,13 @@
                 <w:sz w:val="22"/>
               </w:rPr>
             </w:pPr>
+            <w:r>
+              <w:rPr>
+                <w:b/>
+                <w:sz w:val="22"/>
+              </w:rPr>
+              <w:t>none</w:t>
+            </w:r>
           </w:p>
         </w:tc>
       </w:tr>
@@ -5321,6 +5368,7 @@
                 <w:b/>
                 <w:sz w:val="26"/>
               </w:rPr>
+              <w:lastRenderedPageBreak/>
               <w:t>Supporting Information</w:t>
             </w:r>
           </w:p>
@@ -5378,13 +5426,27 @@
                 <w:color w:val="365F91" w:themeColor="accent1" w:themeShade="BF"/>
                 <w:sz w:val="22"/>
               </w:rPr>
-              <w:t>While I was still studying at the university I was able to learn and improve my abilities as a web and graphic designer. We had the opportunity to build websites and</w:t>
+              <w:t xml:space="preserve">While I was still studying at the university I was able to learn and improve my abilities as a web and graphic designer. </w:t>
             </w:r>
             <w:r>
               <w:rPr>
                 <w:color w:val="365F91" w:themeColor="accent1" w:themeShade="BF"/>
                 <w:sz w:val="22"/>
               </w:rPr>
+              <w:t>I</w:t>
+            </w:r>
+            <w:r>
+              <w:rPr>
+                <w:color w:val="365F91" w:themeColor="accent1" w:themeShade="BF"/>
+                <w:sz w:val="22"/>
+              </w:rPr>
+              <w:t xml:space="preserve"> had the opportunity to build websites and</w:t>
+            </w:r>
+            <w:r>
+              <w:rPr>
+                <w:color w:val="365F91" w:themeColor="accent1" w:themeShade="BF"/>
+                <w:sz w:val="22"/>
+              </w:rPr>
               <w:t xml:space="preserve"> design graphic designs for numeral clients like Red Cross and Nicosia dog shelter.</w:t>
             </w:r>
           </w:p>
@@ -5732,16 +5794,7 @@
                 <w:color w:val="365F91" w:themeColor="accent1" w:themeShade="BF"/>
                 <w:sz w:val="22"/>
               </w:rPr>
-              <w:t xml:space="preserve"> managed projects from the first client contact until testing to go live. Constant communication with the client and the programmers was mandatory in order to achieve the best results available. Skills acquired were front-end development, graphic design for print and digital use, social media design c</w:t>
-            </w:r>
-            <w:bookmarkStart w:id="0" w:name="_GoBack"/>
-            <w:bookmarkEnd w:id="0"/>
-            <w:r>
-              <w:rPr>
-                <w:color w:val="365F91" w:themeColor="accent1" w:themeShade="BF"/>
-                <w:sz w:val="22"/>
-              </w:rPr>
-              <w:t xml:space="preserve">reation, social media management, video/photo editing, website testing before going live, creating interactive PDF and word documents, data </w:t>
+              <w:t xml:space="preserve"> managed projects from the first client contact until testing to go live. Constant communication with the client and the programmers was mandatory in order to achieve the best results available. Skills acquired were front-end development, graphic design for print and digital use, social media design creation, social media management, video/photo editing, website testing before going live, creating interactive PDF and word documents, data </w:t>
             </w:r>
             <w:proofErr w:type="spellStart"/>
             <w:r>
@@ -5842,6 +5895,7 @@
                 <w:sz w:val="26"/>
                 <w:szCs w:val="26"/>
               </w:rPr>
+              <w:lastRenderedPageBreak/>
               <w:t>References</w:t>
             </w:r>
           </w:p>
@@ -7212,7 +7266,6 @@
                 <w:sz w:val="26"/>
                 <w:szCs w:val="26"/>
               </w:rPr>
-              <w:lastRenderedPageBreak/>
               <w:t>Declaration</w:t>
             </w:r>
           </w:p>
@@ -8965,6 +9018,12 @@
 </file>
 
 <file path=customXml/item1.xml><?xml version="1.0" encoding="utf-8"?>
+<p:properties xmlns:p="http://schemas.microsoft.com/office/2006/metadata/properties" xmlns:xsi="http://www.w3.org/2001/XMLSchema-instance" xmlns:pc="http://schemas.microsoft.com/office/infopath/2007/PartnerControls">
+  <documentManagement/>
+</p:properties>
+</file>
+
+<file path=customXml/item2.xml><?xml version="1.0" encoding="utf-8"?>
 <ct:contentTypeSchema xmlns:ct="http://schemas.microsoft.com/office/2006/metadata/contentType" xmlns:ma="http://schemas.microsoft.com/office/2006/metadata/properties/metaAttributes" ct:_="" ma:_="" ma:contentTypeName="Document" ma:contentTypeID="0x010100788A1D11C0B7F74EAA4B089AFAB0DBE6" ma:contentTypeVersion="10" ma:contentTypeDescription="Create a new document." ma:contentTypeScope="" ma:versionID="cc9be9a10af624b80e2836d824f08087">
   <xsd:schema xmlns:xsd="http://www.w3.org/2001/XMLSchema" xmlns:xs="http://www.w3.org/2001/XMLSchema" xmlns:p="http://schemas.microsoft.com/office/2006/metadata/properties" xmlns:ns2="6ca849c7-f7c4-4c92-aa40-f792c8e90a73" xmlns:ns3="836d73b2-7368-4cf9-bec1-31ab60080f0c" targetNamespace="http://schemas.microsoft.com/office/2006/metadata/properties" ma:root="true" ma:fieldsID="eab0393784511b7cc00e2138a241b764" ns2:_="" ns3:_="">
     <xsd:import namespace="6ca849c7-f7c4-4c92-aa40-f792c8e90a73"/>
@@ -9167,12 +9226,6 @@
 </ct:contentTypeSchema>
 </file>
 
-<file path=customXml/item2.xml><?xml version="1.0" encoding="utf-8"?>
-<p:properties xmlns:p="http://schemas.microsoft.com/office/2006/metadata/properties" xmlns:xsi="http://www.w3.org/2001/XMLSchema-instance" xmlns:pc="http://schemas.microsoft.com/office/infopath/2007/PartnerControls">
-  <documentManagement/>
-</p:properties>
-</file>
-
 <file path=customXml/item3.xml><?xml version="1.0" encoding="utf-8"?>
 <?mso-contentType ?>
 <FormTemplates xmlns="http://schemas.microsoft.com/sharepoint/v3/contenttype/forms">
@@ -9183,6 +9236,15 @@
 </file>
 
 <file path=customXml/itemProps1.xml><?xml version="1.0" encoding="utf-8"?>
+<ds:datastoreItem xmlns:ds="http://schemas.openxmlformats.org/officeDocument/2006/customXml" ds:itemID="{1AFD873A-DCF8-4383-8505-2C7EF02967B2}">
+  <ds:schemaRefs>
+    <ds:schemaRef ds:uri="http://schemas.microsoft.com/office/2006/metadata/properties"/>
+    <ds:schemaRef ds:uri="http://schemas.microsoft.com/office/infopath/2007/PartnerControls"/>
+  </ds:schemaRefs>
+</ds:datastoreItem>
+</file>
+
+<file path=customXml/itemProps2.xml><?xml version="1.0" encoding="utf-8"?>
 <ds:datastoreItem xmlns:ds="http://schemas.openxmlformats.org/officeDocument/2006/customXml" ds:itemID="{C7D28CBD-002C-4D1A-99D5-B4F152390EAB}">
   <ds:schemaRefs>
     <ds:schemaRef ds:uri="http://schemas.microsoft.com/office/2006/metadata/contentType"/>
@@ -9201,15 +9263,6 @@
 </ds:datastoreItem>
 </file>
 
-<file path=customXml/itemProps2.xml><?xml version="1.0" encoding="utf-8"?>
-<ds:datastoreItem xmlns:ds="http://schemas.openxmlformats.org/officeDocument/2006/customXml" ds:itemID="{1AFD873A-DCF8-4383-8505-2C7EF02967B2}">
-  <ds:schemaRefs>
-    <ds:schemaRef ds:uri="http://schemas.microsoft.com/office/2006/metadata/properties"/>
-    <ds:schemaRef ds:uri="http://schemas.microsoft.com/office/infopath/2007/PartnerControls"/>
-  </ds:schemaRefs>
-</ds:datastoreItem>
-</file>
-
 <file path=customXml/itemProps3.xml><?xml version="1.0" encoding="utf-8"?>
 <ds:datastoreItem xmlns:ds="http://schemas.openxmlformats.org/officeDocument/2006/customXml" ds:itemID="{98D29941-67FD-448A-B2F3-A0934BDC2770}">
   <ds:schemaRefs>

</xml_diff>